<commit_message>
Counter and TODO ANd LocalStorage
</commit_message>
<xml_diff>
--- a/18-08-2021/18-08-Report.docx
+++ b/18-08-2021/18-08-Report.docx
@@ -428,7 +428,10 @@
           </w:tcPr>
           <w:p>
             <w:r>
-              <w:t>6.30 PM</w:t>
+              <w:t>7.0</w:t>
+            </w:r>
+            <w:r>
+              <w:t>0 PM</w:t>
             </w:r>
           </w:p>
         </w:tc>

</xml_diff>